<commit_message>
Working checkin registration layout.
</commit_message>
<xml_diff>
--- a/notes/Parking Pass Boilerplate Text.docx
+++ b/notes/Parking Pass Boilerplate Text.docx
@@ -191,6 +191,7 @@
           <w:numId w:val="2"/>
         </w:numPr>
       </w:pPr>
+      <w:bookmarkStart w:id="0" w:name="_GoBack"/>
       <w:r>
         <w:rPr>
           <w:bCs/>
@@ -198,6 +199,7 @@
         <w:t xml:space="preserve">Any vehicle parked for longer than 20 minutes will be cited or towed away at owner's expense. </w:t>
       </w:r>
     </w:p>
+    <w:bookmarkEnd w:id="0"/>
     <w:p>
       <w:pPr>
         <w:pStyle w:val="ListParagraph"/>
@@ -241,8 +243,34 @@
         </w:rPr>
         <w:t>Additional passes may be acquired if needed at the check-in desk as space permits.</w:t>
       </w:r>
-      <w:bookmarkStart w:id="0" w:name="_GoBack"/>
-      <w:bookmarkEnd w:id="0"/>
+    </w:p>
+    <w:p>
+      <w:pPr>
+        <w:rPr>
+          <w:b/>
+        </w:rPr>
+      </w:pPr>
+    </w:p>
+    <w:p>
+      <w:pPr>
+        <w:rPr>
+          <w:b/>
+        </w:rPr>
+      </w:pPr>
+    </w:p>
+    <w:p>
+      <w:pPr>
+        <w:rPr>
+          <w:b/>
+        </w:rPr>
+      </w:pPr>
+    </w:p>
+    <w:p>
+      <w:pPr>
+        <w:rPr>
+          <w:b/>
+        </w:rPr>
+      </w:pPr>
     </w:p>
     <w:p/>
     <w:p/>

</xml_diff>